<commit_message>
update paper, removed some comments
</commit_message>
<xml_diff>
--- a/paper.docx
+++ b/paper.docx
@@ -4,34 +4,10 @@
   <w:body>
     <w:p>
       <w:r>
-        <w:t xml:space="preserve">Because we do not know when the user input will </w:t>
-      </w:r>
-      <w:r>
-        <w:t>arrive,</w:t>
-      </w:r>
-      <w:r>
-        <w:t xml:space="preserve"> we should check often. We could check the serial receive buffer </w:t>
-      </w:r>
-      <w:r>
-        <w:t>contiguously,</w:t>
-      </w:r>
-      <w:r>
-        <w:t xml:space="preserve"> but this would consume more power </w:t>
-      </w:r>
-      <w:r>
-        <w:t>than</w:t>
-      </w:r>
-      <w:r>
-        <w:t xml:space="preserve"> checking it periodically</w:t>
-      </w:r>
-      <w:r>
-        <w:t xml:space="preserve">. Checking periodically at a rate of one check per quarter second will be no different to the eyes of the user. We implemented this by creating a </w:t>
-      </w:r>
-      <w:r>
-        <w:t xml:space="preserve">FreeRTOS </w:t>
-      </w:r>
-      <w:r>
-        <w:t xml:space="preserve">task with a FreeRTOS delay of 250ms by dividing 250ms by the </w:t>
+        <w:t>Because we do not know when the user input will arrive, we should check often. We could check the serial receive buffer contiguously, but this would consume more power than checking it periodically</w:t>
+      </w:r>
+      <w:r>
+        <w:t xml:space="preserve">. Checking periodically at a rate of one check per quarter second will be no different to the eyes of the user. We implemented this by creating a FreeRTOS task with a FreeRTOS delay of 250ms by dividing 250ms by the </w:t>
       </w:r>
       <w:r>
         <w:t>tick rate ‘</w:t>
@@ -50,17 +26,12 @@
         <w:t>We should have implemented the above with the use of interrupts. This would mean that when the user enters input the program would generate an interrupt and this would in turn execute a function call to process it. This way would most likely generate in the use of less power, but unfortunately, we were unable to implement this. Among others we looked like the ‘</w:t>
       </w:r>
       <w:proofErr w:type="spellStart"/>
-      <w:proofErr w:type="gramStart"/>
       <w:r>
         <w:t>SerialEvent</w:t>
       </w:r>
       <w:proofErr w:type="spellEnd"/>
       <w:r>
-        <w:t>(</w:t>
-      </w:r>
-      <w:proofErr w:type="gramEnd"/>
-      <w:r>
-        <w:t>)’ function thinking it would generate an event when user input was given. But this function does not work on an interrupt level</w:t>
+        <w:t>()’ function thinking it would generate an event when user input was given. But this function does not work on an interrupt level</w:t>
       </w:r>
       <w:r>
         <w:t>, I</w:t>
@@ -69,24 +40,13 @@
         <w:t xml:space="preserve">t is called after each </w:t>
       </w:r>
       <w:r>
-        <w:t>‘</w:t>
-      </w:r>
-      <w:proofErr w:type="gramStart"/>
-      <w:r>
-        <w:t>loop(</w:t>
-      </w:r>
-      <w:proofErr w:type="gramEnd"/>
-      <w:r>
-        <w:t>)’ call.</w:t>
+        <w:t>‘loop()’ call.</w:t>
       </w:r>
     </w:p>
     <w:p/>
     <w:p>
       <w:r>
-        <w:t xml:space="preserve">Due to not knowing when the first beacon will arrive, we have the same situation as with the user input. We could </w:t>
-      </w:r>
-      <w:r>
-        <w:t xml:space="preserve">listen </w:t>
+        <w:t xml:space="preserve">Due to not knowing when the first beacon will arrive, we have the same situation as with the user input. We could listen </w:t>
       </w:r>
       <w:r>
         <w:t>continuously,</w:t>
@@ -95,13 +55,7 @@
         <w:t xml:space="preserve"> but this would </w:t>
       </w:r>
       <w:r>
-        <w:t xml:space="preserve">consume more power. Therefore, we only process the beacons at a rate of one per quarter second. We did this with the help of </w:t>
-      </w:r>
-      <w:r>
-        <w:t>FreeRTOS delay of 250ms</w:t>
-      </w:r>
-      <w:r>
-        <w:t xml:space="preserve"> as explained before. To be clear we do not disable the LoRa receiving during the FreeRTOS delay, because then the LoRa receive buffer would obviously not contain any received beacons.</w:t>
+        <w:t>consume more power. Therefore, we only process the beacons at a rate of one per quarter second. We did this with the help of FreeRTOS delay of 250ms as explained before. To be clear we do not disable the LoRa receiving during the FreeRTOS delay, because then the LoRa receive buffer would obviously not contain any received beacons.</w:t>
       </w:r>
     </w:p>
     <w:p>
@@ -124,17 +78,12 @@
         <w:t xml:space="preserve"> We turn off the ‘</w:t>
       </w:r>
       <w:proofErr w:type="spellStart"/>
-      <w:proofErr w:type="gramStart"/>
       <w:r>
         <w:t>listeningForBeacons</w:t>
       </w:r>
       <w:proofErr w:type="spellEnd"/>
       <w:r>
-        <w:t>(</w:t>
-      </w:r>
-      <w:proofErr w:type="gramEnd"/>
-      <w:r>
-        <w:t>)</w:t>
+        <w:t>()</w:t>
       </w:r>
       <w:r>
         <w:t>’ task via a FreeRTOS delay of the time between beacons.</w:t>
@@ -167,17 +116,12 @@
         <w:t xml:space="preserve"> But because the chance of it happening is low does not mean it can not happen. The remove the possibility of it occurring is done by calling the ‘</w:t>
       </w:r>
       <w:proofErr w:type="spellStart"/>
-      <w:proofErr w:type="gramStart"/>
       <w:r>
         <w:t>vTaskSuspendAll</w:t>
       </w:r>
       <w:proofErr w:type="spellEnd"/>
       <w:r>
-        <w:t>(</w:t>
-      </w:r>
-      <w:proofErr w:type="gramEnd"/>
-      <w:r>
-        <w:t>)</w:t>
+        <w:t>()</w:t>
       </w:r>
       <w:r>
         <w:t>'</w:t>
@@ -186,17 +130,12 @@
         <w:t xml:space="preserve"> function of FreeRTOS right before any changes to the database. This function of FreeRTOS prevents the scheduler from changing task, meaning that the LoRa write to database and the reads from user input cannot interfere with each other. After the database operation has finished, we do need to turn the task scheduler back on with the ‘</w:t>
       </w:r>
       <w:proofErr w:type="spellStart"/>
-      <w:proofErr w:type="gramStart"/>
       <w:r>
         <w:t>xTaskResumeAll</w:t>
       </w:r>
       <w:proofErr w:type="spellEnd"/>
       <w:r>
-        <w:t>(</w:t>
-      </w:r>
-      <w:proofErr w:type="gramEnd"/>
-      <w:r>
-        <w:t>)</w:t>
+        <w:t>()</w:t>
       </w:r>
       <w:r>
         <w:t>’ function of FreeRTOS.</w:t>
@@ -220,16 +159,7 @@
         <w:t xml:space="preserve"> LED on the board to be turned on.</w:t>
       </w:r>
       <w:r>
-        <w:t xml:space="preserve"> </w:t>
-      </w:r>
-      <w:r>
-        <w:t xml:space="preserve">We also experimented with setting the pins as </w:t>
-      </w:r>
-      <w:r>
-        <w:t>input,</w:t>
-      </w:r>
-      <w:r>
-        <w:t xml:space="preserve"> but this resulted in an increase of current by 0.1mA.</w:t>
+        <w:t xml:space="preserve"> We also experimented with setting the pins as input, but this resulted in an increase of current by 0.1mA.</w:t>
       </w:r>
     </w:p>
     <w:p/>
@@ -257,41 +187,18 @@
         <w:t>some useless operations until one of the tasks need to be run again. This is not that good for the power usage. To solve this, we make use of the option within FreeRTOS to define our own idle function. Using the ‘</w:t>
       </w:r>
       <w:proofErr w:type="spellStart"/>
-      <w:proofErr w:type="gramStart"/>
       <w:r>
         <w:t>vApplicationIdleHook</w:t>
       </w:r>
       <w:proofErr w:type="spellEnd"/>
       <w:r>
-        <w:t>(</w:t>
-      </w:r>
-      <w:proofErr w:type="gramEnd"/>
-      <w:r>
-        <w:t>)</w:t>
+        <w:t>()</w:t>
       </w:r>
       <w:r>
         <w:t xml:space="preserve">’ of FreeRTOS we change the idle function of FreeRTOS to a more power friendly sleep. Which reduced the current usage from 15.7 mA to 11.3 mA while in the </w:t>
       </w:r>
       <w:r>
-        <w:t xml:space="preserve">‘ADC Noise Reduction’ mode. The </w:t>
-      </w:r>
-      <w:r>
-        <w:t>‘ADC Noise Reduction’ mode</w:t>
-      </w:r>
-      <w:r>
-        <w:t xml:space="preserve"> compared to the </w:t>
-      </w:r>
-      <w:r>
-        <w:t>‘</w:t>
-      </w:r>
-      <w:r>
-        <w:t>Idle</w:t>
-      </w:r>
-      <w:r>
-        <w:t>’ mode</w:t>
-      </w:r>
-      <w:r>
-        <w:t xml:space="preserve"> it consumes 0.7 mA less current. We also experimented with the ‘Power-save’ mode, the ‘standby’ mode and the ‘Extended standby’ mode but we could not get a reliable acknowledge back to the gateway in those modes. To sleep we first set the mode using ‘set</w:t>
+        <w:t>‘ADC Noise Reduction’ mode. The ‘ADC Noise Reduction’ mode compared to the ‘Idle’ mode it consumes 0.7 mA less current. We also experimented with the ‘Power-save’ mode, the ‘standby’ mode and the ‘Extended standby’ mode but we could not get a reliable acknowledge back to the gateway in those modes. To sleep we first set the mode using ‘set</w:t>
       </w:r>
       <w:r>
         <w:t>\</w:t>
@@ -303,13 +210,7 @@
         <w:t>\</w:t>
       </w:r>
       <w:r>
-        <w:t>_mode’ to t</w:t>
-      </w:r>
-      <w:r>
-        <w:t>he ‘ADC Noise Reduction’ mode</w:t>
-      </w:r>
-      <w:r>
-        <w:t>, then disable the interrupts to execute the following function without interrupts, set sleep to be enabled, then reenable the interrupts and finally going to sleep via the ‘sleep</w:t>
+        <w:t>_mode’ to the ‘ADC Noise Reduction’ mode, then disable the interrupts to execute the following function without interrupts, set sleep to be enabled, then reenable the interrupts and finally going to sleep via the ‘sleep</w:t>
       </w:r>
       <w:r>
         <w:t>\</w:t>
@@ -332,13 +233,7 @@
         <w:t xml:space="preserve">do </w:t>
       </w:r>
       <w:r>
-        <w:t>believe that the ‘</w:t>
-      </w:r>
-      <w:r>
-        <w:t>Power-save’</w:t>
-      </w:r>
-      <w:r>
-        <w:t xml:space="preserve"> mode would be the best to implement here since we only need to wake up after a sleep of around two to nine seconds.</w:t>
+        <w:t>believe that the ‘Power-save’ mode would be the best to implement here since we only need to wake up after a sleep of around two to nine seconds.</w:t>
       </w:r>
     </w:p>
     <w:p/>
@@ -361,44 +256,39 @@
         <w:t>f7</w:t>
       </w:r>
       <w:r>
-        <w:t xml:space="preserve"> which disables the brown out detection. All the above settings results in a current usage of 11.3 mA, the same current usage as in the between the transmissions which leads us to conclude that we forgot to disable a core component of the PCB.</w:t>
-      </w:r>
-    </w:p>
-    <w:p>
-      <w:r>
-        <w:t>To find this last components we tried al lot of things, including a ‘power</w:t>
-      </w:r>
-      <w:proofErr w:type="gramStart"/>
-      <w:r>
-        <w:t>\_all\_</w:t>
+        <w:t xml:space="preserve"> which disables the brown out detection. All the above settings results in a current usage of 11.3 mA, </w:t>
+      </w:r>
+      <w:r>
+        <w:t>t</w:t>
+      </w:r>
+      <w:r>
+        <w:t xml:space="preserve">he same current usage as in the between the transmissions which </w:t>
+      </w:r>
+      <w:r>
+        <w:t>prompted</w:t>
+      </w:r>
+      <w:r>
+        <w:t xml:space="preserve"> us to test </w:t>
+      </w:r>
+      <w:r>
+        <w:t xml:space="preserve">the sleep modes. </w:t>
+      </w:r>
+      <w:r>
+        <w:t>After various testing we found out that we in fact do not go into the sleep mode. We tried a lot of libraries including a popular one</w:t>
+      </w:r>
+      <w:r>
+        <w:t xml:space="preserve"> </w:t>
+      </w:r>
+      <w:r>
+        <w:t>\</w:t>
       </w:r>
       <w:proofErr w:type="spellStart"/>
       <w:r>
-        <w:t>diasble</w:t>
+        <w:t>url</w:t>
       </w:r>
       <w:proofErr w:type="spellEnd"/>
       <w:r>
-        <w:t>(</w:t>
-      </w:r>
-      <w:proofErr w:type="gramEnd"/>
-      <w:r>
-        <w:t xml:space="preserve">)’ function of the </w:t>
-      </w:r>
-      <w:proofErr w:type="spellStart"/>
-      <w:r>
-        <w:t>avr</w:t>
-      </w:r>
-      <w:proofErr w:type="spellEnd"/>
-      <w:r>
-        <w:t>/</w:t>
-      </w:r>
-      <w:proofErr w:type="spellStart"/>
-      <w:r>
-        <w:t>pwer.h</w:t>
-      </w:r>
-      <w:proofErr w:type="spellEnd"/>
-      <w:r>
-        <w:t xml:space="preserve"> library which weirdly increased the power consumption.</w:t>
+        <w:t>{https://www.arduino.cc/en/Reference/LowPowerDeepSleep} which is compatible with our Atmega32u4 but unfortunately it is not compatible with the FreeRTOS library.</w:t>
       </w:r>
     </w:p>
     <w:p/>

</xml_diff>